<commit_message>
I hope this time its finished
</commit_message>
<xml_diff>
--- a/static/templates/NET.docx
+++ b/static/templates/NET.docx
@@ -103,40 +103,7 @@
     </w:p>
     <w:p>
       <w:pPr>
-        <w:jc w:val="center"/>
-        <w:rPr/>
-      </w:pPr>
-      <w:r>
-        <w:rPr>
-          <w:rtl w:val="0"/>
-        </w:rPr>
-      </w:r>
-    </w:p>
-    <w:p>
-      <w:pPr>
-        <w:jc w:val="center"/>
-        <w:rPr/>
-      </w:pPr>
-      <w:r>
-        <w:rPr>
-          <w:rtl w:val="0"/>
-        </w:rPr>
-      </w:r>
-    </w:p>
-    <w:p>
-      <w:pPr>
-        <w:jc w:val="center"/>
-        <w:rPr/>
-      </w:pPr>
-      <w:r>
-        <w:rPr>
-          <w:rtl w:val="0"/>
-        </w:rPr>
-      </w:r>
-    </w:p>
-    <w:p>
-      <w:pPr>
-        <w:jc w:val="center"/>
+        <w:jc w:val="left"/>
         <w:rPr/>
       </w:pPr>
       <w:r>
@@ -1610,7 +1577,7 @@
           <w:b w:val="1"/>
         </w:rPr>
       </w:pPr>
-      <w:bookmarkStart w:colFirst="0" w:colLast="0" w:name="_24wunpq6tra8" w:id="0"/>
+      <w:bookmarkStart w:colFirst="0" w:colLast="0" w:name="_kfyv1k9ngz37" w:id="0"/>
       <w:bookmarkEnd w:id="0"/>
       <w:r>
         <w:rPr>

</xml_diff>